<commit_message>
Added new metrics for the trading strategy
</commit_message>
<xml_diff>
--- a/Technical indicators - Overview.docx
+++ b/Technical indicators - Overview.docx
@@ -475,8 +475,13 @@
         </w:numPr>
       </w:pPr>
       <w:r>
-        <w:t>MACD = EMA(</w:t>
+        <w:t xml:space="preserve">MACD = </w:t>
       </w:r>
+      <w:proofErr w:type="gramStart"/>
+      <w:r>
+        <w:t>EMA(</w:t>
+      </w:r>
+      <w:proofErr w:type="gramEnd"/>
       <w:r>
         <w:t>12</w:t>
       </w:r>
@@ -636,202 +641,532 @@
         <w:pStyle w:val="Heading2"/>
         <w:rPr>
           <w:color w:val="FF0000"/>
+          <w:u w:val="single"/>
         </w:rPr>
       </w:pPr>
       <w:r>
         <w:rPr>
           <w:color w:val="FF0000"/>
+          <w:u w:val="single"/>
         </w:rPr>
-        <w:t>Summary</w:t>
+        <w:t>4. Volatility</w:t>
       </w:r>
     </w:p>
-    <w:tbl>
-      <w:tblPr>
-        <w:tblStyle w:val="LightList"/>
-        <w:tblW w:w="0" w:type="auto"/>
-        <w:tblLook w:val="04A0" w:firstRow="1" w:lastRow="0" w:firstColumn="1" w:lastColumn="0" w:noHBand="0" w:noVBand="1"/>
-      </w:tblPr>
-      <w:tblGrid>
-        <w:gridCol w:w="2872"/>
-        <w:gridCol w:w="2872"/>
-        <w:gridCol w:w="2876"/>
-      </w:tblGrid>
-      <w:tr>
-        <w:trPr>
-          <w:cnfStyle w:val="100000000000" w:firstRow="1" w:lastRow="0" w:firstColumn="0" w:lastColumn="0" w:oddVBand="0" w:evenVBand="0" w:oddHBand="0" w:evenHBand="0" w:firstRowFirstColumn="0" w:firstRowLastColumn="0" w:lastRowFirstColumn="0" w:lastRowLastColumn="0"/>
-        </w:trPr>
-        <w:tc>
-          <w:tcPr>
-            <w:cnfStyle w:val="001000000000" w:firstRow="0" w:lastRow="0" w:firstColumn="1" w:lastColumn="0" w:oddVBand="0" w:evenVBand="0" w:oddHBand="0" w:evenHBand="0" w:firstRowFirstColumn="0" w:firstRowLastColumn="0" w:lastRowFirstColumn="0" w:lastRowLastColumn="0"/>
-            <w:tcW w:w="2880" w:type="dxa"/>
-          </w:tcPr>
-          <w:p>
-            <w:pPr>
+    <w:p>
+      <w:pPr>
+        <w:rPr>
+          <w:lang w:val="en-GB"/>
+        </w:rPr>
+      </w:pPr>
+      <w:r>
+        <w:rPr>
+          <w:lang w:val="en-GB"/>
+        </w:rPr>
+        <w:t>Volatility measures the degree of variation in the price of a financial instrument over a specific period. It quantifies the risk associated with the price changes of an asset, making it a critical metric in financial analysis and trading strategies. Higher volatility typically indicates larger price swings, while lower volatility suggests more stable price movements.</w:t>
+      </w:r>
+    </w:p>
+    <w:p>
+      <w:pPr>
+        <w:rPr>
+          <w:lang w:val="en-GB"/>
+        </w:rPr>
+      </w:pPr>
+      <w:r>
+        <w:rPr>
+          <w:lang w:val="en-GB"/>
+        </w:rPr>
+        <w:t>For intraday trading, short-term volatility is crucial for determining entry and exit points, as well as for assessing the potential risk of trades.</w:t>
+      </w:r>
+    </w:p>
+    <w:p>
+      <w:pPr>
+        <w:rPr>
+          <w:b/>
+          <w:bCs/>
+          <w:color w:val="FF0000"/>
+          <w:lang w:val="en-GB"/>
+        </w:rPr>
+      </w:pPr>
+      <w:r>
+        <w:rPr>
+          <w:b/>
+          <w:bCs/>
+          <w:color w:val="FF0000"/>
+          <w:lang w:val="en-GB"/>
+        </w:rPr>
+        <w:t>Formula</w:t>
+      </w:r>
+    </w:p>
+    <w:p>
+      <w:pPr>
+        <w:rPr>
+          <w:b/>
+          <w:bCs/>
+          <w:lang w:val="en-GB"/>
+        </w:rPr>
+      </w:pPr>
+      <m:oMathPara>
+        <m:oMath>
+          <m:r>
+            <m:rPr>
+              <m:sty m:val="b"/>
+            </m:rPr>
+            <w:rPr>
+              <w:rFonts w:ascii="Cambria Math" w:hAnsi="Cambria Math"/>
+              <w:lang w:val="en-GB"/>
+            </w:rPr>
+            <m:t>σ</m:t>
+          </m:r>
+          <m:r>
+            <m:rPr>
+              <m:sty m:val="bi"/>
+            </m:rPr>
+            <w:rPr>
+              <w:rFonts w:ascii="Cambria Math" w:hAnsi="Cambria Math"/>
+              <w:lang w:val="en-GB"/>
+            </w:rPr>
+            <m:t>=</m:t>
+          </m:r>
+          <m:rad>
+            <m:radPr>
+              <m:degHide m:val="1"/>
+              <m:ctrlPr>
+                <w:rPr>
+                  <w:rFonts w:ascii="Cambria Math" w:hAnsi="Cambria Math"/>
+                  <w:b/>
+                  <w:bCs/>
+                  <w:lang w:val="en-GB"/>
+                </w:rPr>
+              </m:ctrlPr>
+            </m:radPr>
+            <m:deg>
+              <m:ctrlPr>
+                <w:rPr>
+                  <w:rFonts w:ascii="Cambria Math" w:hAnsi="Cambria Math"/>
+                  <w:b/>
+                  <w:bCs/>
+                  <w:i/>
+                  <w:lang w:val="en-GB"/>
+                </w:rPr>
+              </m:ctrlPr>
+            </m:deg>
+            <m:e>
+              <m:f>
+                <m:fPr>
+                  <m:ctrlPr>
+                    <w:rPr>
+                      <w:rFonts w:ascii="Cambria Math" w:hAnsi="Cambria Math"/>
+                      <w:b/>
+                      <w:bCs/>
+                      <w:lang w:val="en-GB"/>
+                    </w:rPr>
+                  </m:ctrlPr>
+                </m:fPr>
+                <m:num>
+                  <m:r>
+                    <m:rPr>
+                      <m:sty m:val="bi"/>
+                    </m:rPr>
+                    <w:rPr>
+                      <w:rFonts w:ascii="Cambria Math" w:hAnsi="Cambria Math"/>
+                      <w:lang w:val="en-GB"/>
+                    </w:rPr>
+                    <m:t>1</m:t>
+                  </m:r>
+                  <m:ctrlPr>
+                    <w:rPr>
+                      <w:rFonts w:ascii="Cambria Math" w:hAnsi="Cambria Math"/>
+                      <w:b/>
+                      <w:bCs/>
+                      <w:i/>
+                      <w:lang w:val="en-GB"/>
+                    </w:rPr>
+                  </m:ctrlPr>
+                </m:num>
+                <m:den>
+                  <m:r>
+                    <m:rPr>
+                      <m:sty m:val="bi"/>
+                    </m:rPr>
+                    <w:rPr>
+                      <w:rFonts w:ascii="Cambria Math" w:hAnsi="Cambria Math"/>
+                      <w:lang w:val="en-GB"/>
+                    </w:rPr>
+                    <m:t>N-1</m:t>
+                  </m:r>
+                  <m:ctrlPr>
+                    <w:rPr>
+                      <w:rFonts w:ascii="Cambria Math" w:hAnsi="Cambria Math"/>
+                      <w:b/>
+                      <w:bCs/>
+                      <w:i/>
+                      <w:lang w:val="en-GB"/>
+                    </w:rPr>
+                  </m:ctrlPr>
+                </m:den>
+              </m:f>
+              <m:nary>
+                <m:naryPr>
+                  <m:chr m:val="∑"/>
+                  <m:ctrlPr>
+                    <w:rPr>
+                      <w:rFonts w:ascii="Cambria Math" w:hAnsi="Cambria Math"/>
+                      <w:b/>
+                      <w:bCs/>
+                      <w:lang w:val="en-GB"/>
+                    </w:rPr>
+                  </m:ctrlPr>
+                </m:naryPr>
+                <m:sub>
+                  <m:r>
+                    <m:rPr>
+                      <m:sty m:val="bi"/>
+                    </m:rPr>
+                    <w:rPr>
+                      <w:rFonts w:ascii="Cambria Math" w:hAnsi="Cambria Math"/>
+                      <w:lang w:val="en-GB"/>
+                    </w:rPr>
+                    <m:t>i=1</m:t>
+                  </m:r>
+                  <m:ctrlPr>
+                    <w:rPr>
+                      <w:rFonts w:ascii="Cambria Math" w:hAnsi="Cambria Math"/>
+                      <w:b/>
+                      <w:bCs/>
+                      <w:i/>
+                      <w:lang w:val="en-GB"/>
+                    </w:rPr>
+                  </m:ctrlPr>
+                </m:sub>
+                <m:sup>
+                  <m:r>
+                    <m:rPr>
+                      <m:sty m:val="bi"/>
+                    </m:rPr>
+                    <w:rPr>
+                      <w:rFonts w:ascii="Cambria Math" w:hAnsi="Cambria Math"/>
+                      <w:lang w:val="en-GB"/>
+                    </w:rPr>
+                    <m:t>N</m:t>
+                  </m:r>
+                  <m:ctrlPr>
+                    <w:rPr>
+                      <w:rFonts w:ascii="Cambria Math" w:hAnsi="Cambria Math"/>
+                      <w:b/>
+                      <w:bCs/>
+                      <w:i/>
+                      <w:lang w:val="en-GB"/>
+                    </w:rPr>
+                  </m:ctrlPr>
+                </m:sup>
+                <m:e>
+                  <m:sSup>
+                    <m:sSupPr>
+                      <m:ctrlPr>
+                        <w:rPr>
+                          <w:rFonts w:ascii="Cambria Math" w:hAnsi="Cambria Math"/>
+                          <w:b/>
+                          <w:bCs/>
+                          <w:i/>
+                          <w:lang w:val="en-GB"/>
+                        </w:rPr>
+                      </m:ctrlPr>
+                    </m:sSupPr>
+                    <m:e>
+                      <m:d>
+                        <m:dPr>
+                          <m:ctrlPr>
+                            <w:rPr>
+                              <w:rFonts w:ascii="Cambria Math" w:hAnsi="Cambria Math"/>
+                              <w:b/>
+                              <w:bCs/>
+                              <w:i/>
+                              <w:lang w:val="en-GB"/>
+                            </w:rPr>
+                          </m:ctrlPr>
+                        </m:dPr>
+                        <m:e>
+                          <m:sSub>
+                            <m:sSubPr>
+                              <m:ctrlPr>
+                                <w:rPr>
+                                  <w:rFonts w:ascii="Cambria Math" w:hAnsi="Cambria Math"/>
+                                  <w:b/>
+                                  <w:bCs/>
+                                  <w:i/>
+                                  <w:lang w:val="en-GB"/>
+                                </w:rPr>
+                              </m:ctrlPr>
+                            </m:sSubPr>
+                            <m:e>
+                              <m:r>
+                                <m:rPr>
+                                  <m:sty m:val="bi"/>
+                                </m:rPr>
+                                <w:rPr>
+                                  <w:rFonts w:ascii="Cambria Math" w:hAnsi="Cambria Math"/>
+                                  <w:lang w:val="en-GB"/>
+                                </w:rPr>
+                                <m:t>r</m:t>
+                              </m:r>
+                            </m:e>
+                            <m:sub>
+                              <m:r>
+                                <m:rPr>
+                                  <m:sty m:val="bi"/>
+                                </m:rPr>
+                                <w:rPr>
+                                  <w:rFonts w:ascii="Cambria Math" w:hAnsi="Cambria Math"/>
+                                  <w:lang w:val="en-GB"/>
+                                </w:rPr>
+                                <m:t>i</m:t>
+                              </m:r>
+                            </m:sub>
+                          </m:sSub>
+                          <m:r>
+                            <m:rPr>
+                              <m:sty m:val="bi"/>
+                            </m:rPr>
+                            <w:rPr>
+                              <w:rFonts w:ascii="Cambria Math" w:hAnsi="Cambria Math"/>
+                              <w:lang w:val="en-GB"/>
+                            </w:rPr>
+                            <m:t>-</m:t>
+                          </m:r>
+                          <m:acc>
+                            <m:accPr>
+                              <m:chr m:val="̅"/>
+                              <m:ctrlPr>
+                                <w:rPr>
+                                  <w:rFonts w:ascii="Cambria Math" w:hAnsi="Cambria Math"/>
+                                  <w:b/>
+                                  <w:bCs/>
+                                  <w:lang w:val="en-GB"/>
+                                </w:rPr>
+                              </m:ctrlPr>
+                            </m:accPr>
+                            <m:e>
+                              <m:r>
+                                <m:rPr>
+                                  <m:sty m:val="bi"/>
+                                </m:rPr>
+                                <w:rPr>
+                                  <w:rFonts w:ascii="Cambria Math" w:hAnsi="Cambria Math"/>
+                                  <w:lang w:val="en-GB"/>
+                                </w:rPr>
+                                <m:t>r</m:t>
+                              </m:r>
+                            </m:e>
+                          </m:acc>
+                        </m:e>
+                      </m:d>
+                    </m:e>
+                    <m:sup>
+                      <m:r>
+                        <m:rPr>
+                          <m:sty m:val="bi"/>
+                        </m:rPr>
+                        <w:rPr>
+                          <w:rFonts w:ascii="Cambria Math" w:hAnsi="Cambria Math"/>
+                          <w:lang w:val="en-GB"/>
+                        </w:rPr>
+                        <m:t>2</m:t>
+                      </m:r>
+                    </m:sup>
+                  </m:sSup>
+                  <m:ctrlPr>
+                    <w:rPr>
+                      <w:rFonts w:ascii="Cambria Math" w:hAnsi="Cambria Math"/>
+                      <w:b/>
+                      <w:bCs/>
+                      <w:i/>
+                      <w:lang w:val="en-GB"/>
+                    </w:rPr>
+                  </m:ctrlPr>
+                </m:e>
+              </m:nary>
+            </m:e>
+          </m:rad>
+        </m:oMath>
+      </m:oMathPara>
+    </w:p>
+    <w:p>
+      <w:pPr>
+        <w:rPr>
+          <w:iCs/>
+          <w:lang w:val="en-GB"/>
+        </w:rPr>
+      </w:pPr>
+      <w:r>
+        <w:rPr>
+          <w:rFonts w:ascii="Cambria Math" w:hAnsi="Cambria Math"/>
+          <w:iCs/>
+          <w:lang w:val="en-GB"/>
+        </w:rPr>
+        <w:t>Where:</w:t>
+      </w:r>
+    </w:p>
+    <w:p>
+      <w:pPr>
+        <w:pStyle w:val="ListParagraph"/>
+        <w:numPr>
+          <w:ilvl w:val="0"/>
+          <w:numId w:val="14"/>
+        </w:numPr>
+        <w:rPr>
+          <w:rFonts w:ascii="Cambria Math" w:hAnsi="Cambria Math"/>
+          <w:i/>
+          <w:lang w:val="en-GB"/>
+        </w:rPr>
+      </w:pPr>
+      <m:oMath>
+        <m:sSub>
+          <m:sSubPr>
+            <m:ctrlPr>
               <w:rPr>
-                <w:color w:val="FF0000"/>
+                <w:rFonts w:ascii="Cambria Math" w:hAnsi="Cambria Math"/>
+                <w:b/>
+                <w:bCs/>
+                <w:i/>
+                <w:lang w:val="en-GB"/>
               </w:rPr>
-            </w:pPr>
-            <w:r>
-              <w:t>Indicator</w:t>
-            </w:r>
-          </w:p>
-        </w:tc>
-        <w:tc>
-          <w:tcPr>
-            <w:tcW w:w="2880" w:type="dxa"/>
-          </w:tcPr>
-          <w:p>
-            <w:pPr>
-              <w:cnfStyle w:val="100000000000" w:firstRow="1" w:lastRow="0" w:firstColumn="0" w:lastColumn="0" w:oddVBand="0" w:evenVBand="0" w:oddHBand="0" w:evenHBand="0" w:firstRowFirstColumn="0" w:firstRowLastColumn="0" w:lastRowFirstColumn="0" w:lastRowLastColumn="0"/>
-            </w:pPr>
-            <w:r>
-              <w:t>Purpose</w:t>
-            </w:r>
-          </w:p>
-        </w:tc>
-        <w:tc>
-          <w:tcPr>
-            <w:tcW w:w="2880" w:type="dxa"/>
-          </w:tcPr>
-          <w:p>
-            <w:pPr>
-              <w:cnfStyle w:val="100000000000" w:firstRow="1" w:lastRow="0" w:firstColumn="0" w:lastColumn="0" w:oddVBand="0" w:evenVBand="0" w:oddHBand="0" w:evenHBand="0" w:firstRowFirstColumn="0" w:firstRowLastColumn="0" w:lastRowFirstColumn="0" w:lastRowLastColumn="0"/>
-            </w:pPr>
-            <w:r>
-              <w:t>Key Signal</w:t>
-            </w:r>
-          </w:p>
-        </w:tc>
-      </w:tr>
-      <w:tr>
-        <w:trPr>
-          <w:cnfStyle w:val="000000100000" w:firstRow="0" w:lastRow="0" w:firstColumn="0" w:lastColumn="0" w:oddVBand="0" w:evenVBand="0" w:oddHBand="1" w:evenHBand="0" w:firstRowFirstColumn="0" w:firstRowLastColumn="0" w:lastRowFirstColumn="0" w:lastRowLastColumn="0"/>
-        </w:trPr>
-        <w:tc>
-          <w:tcPr>
-            <w:cnfStyle w:val="001000000000" w:firstRow="0" w:lastRow="0" w:firstColumn="1" w:lastColumn="0" w:oddVBand="0" w:evenVBand="0" w:oddHBand="0" w:evenHBand="0" w:firstRowFirstColumn="0" w:firstRowLastColumn="0" w:lastRowFirstColumn="0" w:lastRowLastColumn="0"/>
-            <w:tcW w:w="2880" w:type="dxa"/>
-          </w:tcPr>
-          <w:p>
-            <w:r>
-              <w:t>RSI</w:t>
-            </w:r>
-          </w:p>
-        </w:tc>
-        <w:tc>
-          <w:tcPr>
-            <w:tcW w:w="2880" w:type="dxa"/>
-          </w:tcPr>
-          <w:p>
-            <w:pPr>
-              <w:cnfStyle w:val="000000100000" w:firstRow="0" w:lastRow="0" w:firstColumn="0" w:lastColumn="0" w:oddVBand="0" w:evenVBand="0" w:oddHBand="1" w:evenHBand="0" w:firstRowFirstColumn="0" w:firstRowLastColumn="0" w:lastRowFirstColumn="0" w:lastRowLastColumn="0"/>
-            </w:pPr>
-            <w:r>
-              <w:t>Measures price movement strength</w:t>
-            </w:r>
-          </w:p>
-        </w:tc>
-        <w:tc>
-          <w:tcPr>
-            <w:tcW w:w="2880" w:type="dxa"/>
-          </w:tcPr>
-          <w:p>
-            <w:pPr>
-              <w:cnfStyle w:val="000000100000" w:firstRow="0" w:lastRow="0" w:firstColumn="0" w:lastColumn="0" w:oddVBand="0" w:evenVBand="0" w:oddHBand="1" w:evenHBand="0" w:firstRowFirstColumn="0" w:firstRowLastColumn="0" w:lastRowFirstColumn="0" w:lastRowLastColumn="0"/>
-            </w:pPr>
-            <w:r>
-              <w:t>Overbought (&gt;70) or Oversold (&lt;30)</w:t>
-            </w:r>
-          </w:p>
-        </w:tc>
-      </w:tr>
-      <w:tr>
-        <w:tc>
-          <w:tcPr>
-            <w:cnfStyle w:val="001000000000" w:firstRow="0" w:lastRow="0" w:firstColumn="1" w:lastColumn="0" w:oddVBand="0" w:evenVBand="0" w:oddHBand="0" w:evenHBand="0" w:firstRowFirstColumn="0" w:firstRowLastColumn="0" w:lastRowFirstColumn="0" w:lastRowLastColumn="0"/>
-            <w:tcW w:w="2880" w:type="dxa"/>
-          </w:tcPr>
-          <w:p>
-            <w:r>
-              <w:t>MACD</w:t>
-            </w:r>
-          </w:p>
-        </w:tc>
-        <w:tc>
-          <w:tcPr>
-            <w:tcW w:w="2880" w:type="dxa"/>
-          </w:tcPr>
-          <w:p>
-            <w:pPr>
-              <w:cnfStyle w:val="000000000000" w:firstRow="0" w:lastRow="0" w:firstColumn="0" w:lastColumn="0" w:oddVBand="0" w:evenVBand="0" w:oddHBand="0" w:evenHBand="0" w:firstRowFirstColumn="0" w:firstRowLastColumn="0" w:lastRowFirstColumn="0" w:lastRowLastColumn="0"/>
-            </w:pPr>
-            <w:r>
-              <w:t>Identifies trend changes</w:t>
-            </w:r>
-          </w:p>
-        </w:tc>
-        <w:tc>
-          <w:tcPr>
-            <w:tcW w:w="2880" w:type="dxa"/>
-          </w:tcPr>
-          <w:p>
-            <w:pPr>
-              <w:cnfStyle w:val="000000000000" w:firstRow="0" w:lastRow="0" w:firstColumn="0" w:lastColumn="0" w:oddVBand="0" w:evenVBand="0" w:oddHBand="0" w:evenHBand="0" w:firstRowFirstColumn="0" w:firstRowLastColumn="0" w:lastRowFirstColumn="0" w:lastRowLastColumn="0"/>
-            </w:pPr>
-            <w:r>
-              <w:t>Positive/Negative Histogram</w:t>
-            </w:r>
-          </w:p>
-        </w:tc>
-      </w:tr>
-      <w:tr>
-        <w:trPr>
-          <w:cnfStyle w:val="000000100000" w:firstRow="0" w:lastRow="0" w:firstColumn="0" w:lastColumn="0" w:oddVBand="0" w:evenVBand="0" w:oddHBand="1" w:evenHBand="0" w:firstRowFirstColumn="0" w:firstRowLastColumn="0" w:lastRowFirstColumn="0" w:lastRowLastColumn="0"/>
-        </w:trPr>
-        <w:tc>
-          <w:tcPr>
-            <w:cnfStyle w:val="001000000000" w:firstRow="0" w:lastRow="0" w:firstColumn="1" w:lastColumn="0" w:oddVBand="0" w:evenVBand="0" w:oddHBand="0" w:evenHBand="0" w:firstRowFirstColumn="0" w:firstRowLastColumn="0" w:lastRowFirstColumn="0" w:lastRowLastColumn="0"/>
-            <w:tcW w:w="2880" w:type="dxa"/>
-          </w:tcPr>
-          <w:p>
-            <w:r>
-              <w:t>Volume</w:t>
-            </w:r>
-          </w:p>
-        </w:tc>
-        <w:tc>
-          <w:tcPr>
-            <w:tcW w:w="2880" w:type="dxa"/>
-          </w:tcPr>
-          <w:p>
-            <w:pPr>
-              <w:cnfStyle w:val="000000100000" w:firstRow="0" w:lastRow="0" w:firstColumn="0" w:lastColumn="0" w:oddVBand="0" w:evenVBand="0" w:oddHBand="1" w:evenHBand="0" w:firstRowFirstColumn="0" w:firstRowLastColumn="0" w:lastRowFirstColumn="0" w:lastRowLastColumn="0"/>
-            </w:pPr>
-            <w:r>
-              <w:t>Indicates market interest</w:t>
-            </w:r>
-          </w:p>
-        </w:tc>
-        <w:tc>
-          <w:tcPr>
-            <w:tcW w:w="2880" w:type="dxa"/>
-          </w:tcPr>
-          <w:p>
-            <w:pPr>
-              <w:cnfStyle w:val="000000100000" w:firstRow="0" w:lastRow="0" w:firstColumn="0" w:lastColumn="0" w:oddVBand="0" w:evenVBand="0" w:oddHBand="1" w:evenHBand="0" w:firstRowFirstColumn="0" w:firstRowLastColumn="0" w:lastRowFirstColumn="0" w:lastRowLastColumn="0"/>
-            </w:pPr>
-            <w:r>
-              <w:t>Spikes suggest potential price moves</w:t>
-            </w:r>
-          </w:p>
-        </w:tc>
-      </w:tr>
-    </w:tbl>
-    <w:p/>
+            </m:ctrlPr>
+          </m:sSubPr>
+          <m:e>
+            <m:r>
+              <m:rPr>
+                <m:sty m:val="bi"/>
+              </m:rPr>
+              <w:rPr>
+                <w:rFonts w:ascii="Cambria Math" w:hAnsi="Cambria Math"/>
+                <w:lang w:val="en-GB"/>
+              </w:rPr>
+              <m:t>r</m:t>
+            </m:r>
+          </m:e>
+          <m:sub>
+            <m:r>
+              <m:rPr>
+                <m:sty m:val="bi"/>
+              </m:rPr>
+              <w:rPr>
+                <w:rFonts w:ascii="Cambria Math" w:hAnsi="Cambria Math"/>
+                <w:lang w:val="en-GB"/>
+              </w:rPr>
+              <m:t>i</m:t>
+            </m:r>
+          </m:sub>
+        </m:sSub>
+      </m:oMath>
+      <w:r>
+        <w:rPr>
+          <w:rFonts w:ascii="Cambria Math" w:hAnsi="Cambria Math"/>
+          <w:i/>
+          <w:lang w:val="en-GB"/>
+        </w:rPr>
+        <w:t xml:space="preserve">: Return on day </w:t>
+      </w:r>
+      <w:proofErr w:type="spellStart"/>
+      <w:r>
+        <w:rPr>
+          <w:rFonts w:ascii="Cambria Math" w:hAnsi="Cambria Math"/>
+          <w:i/>
+          <w:lang w:val="en-GB"/>
+        </w:rPr>
+        <w:t>i</w:t>
+      </w:r>
+      <w:proofErr w:type="spellEnd"/>
+    </w:p>
     <w:p>
+      <w:pPr>
+        <w:pStyle w:val="ListParagraph"/>
+        <w:numPr>
+          <w:ilvl w:val="0"/>
+          <w:numId w:val="14"/>
+        </w:numPr>
+        <w:rPr>
+          <w:rFonts w:ascii="Cambria Math" w:hAnsi="Cambria Math"/>
+          <w:i/>
+          <w:lang w:val="en-GB"/>
+        </w:rPr>
+      </w:pPr>
+      <m:oMath>
+        <m:acc>
+          <m:accPr>
+            <m:chr m:val="̅"/>
+            <m:ctrlPr>
+              <w:rPr>
+                <w:rFonts w:ascii="Cambria Math" w:hAnsi="Cambria Math"/>
+                <w:b/>
+                <w:bCs/>
+                <w:lang w:val="en-GB"/>
+              </w:rPr>
+            </m:ctrlPr>
+          </m:accPr>
+          <m:e>
+            <m:r>
+              <m:rPr>
+                <m:sty m:val="bi"/>
+              </m:rPr>
+              <w:rPr>
+                <w:rFonts w:ascii="Cambria Math" w:hAnsi="Cambria Math"/>
+                <w:lang w:val="en-GB"/>
+              </w:rPr>
+              <m:t>r</m:t>
+            </m:r>
+          </m:e>
+        </m:acc>
+      </m:oMath>
       <w:r>
-        <w:t xml:space="preserve">Tomorrow : Have to add Momentum and volatility. </w:t>
+        <w:rPr>
+          <w:rFonts w:ascii="Cambria Math" w:hAnsi="Cambria Math"/>
+          <w:i/>
+          <w:lang w:val="en-GB"/>
+        </w:rPr>
+        <w:t>: Mean return over N days</w:t>
       </w:r>
+    </w:p>
+    <w:p>
+      <w:pPr>
+        <w:pStyle w:val="ListParagraph"/>
+        <w:numPr>
+          <w:ilvl w:val="0"/>
+          <w:numId w:val="14"/>
+        </w:numPr>
+        <w:rPr>
+          <w:rFonts w:ascii="Cambria Math" w:hAnsi="Cambria Math"/>
+          <w:i/>
+          <w:lang w:val="en-GB"/>
+        </w:rPr>
+      </w:pPr>
+      <m:oMath>
+        <m:r>
+          <m:rPr>
+            <m:sty m:val="bi"/>
+          </m:rPr>
+          <w:rPr>
+            <w:rFonts w:ascii="Cambria Math" w:hAnsi="Cambria Math"/>
+            <w:lang w:val="en-GB"/>
+          </w:rPr>
+          <m:t>N</m:t>
+        </m:r>
+      </m:oMath>
+      <w:r>
+        <w:rPr>
+          <w:rFonts w:ascii="Cambria Math" w:hAnsi="Cambria Math"/>
+          <w:i/>
+          <w:lang w:val="en-GB"/>
+        </w:rPr>
+        <w:t>: Total number of days</w:t>
+      </w:r>
+    </w:p>
+    <w:p>
+      <w:pPr>
+        <w:rPr>
+          <w:u w:val="single"/>
+          <w:lang w:val="en-GB"/>
+        </w:rPr>
+      </w:pPr>
     </w:p>
     <w:sectPr>
       <w:pgSz w:w="12240" w:h="15840"/>
@@ -1130,6 +1465,119 @@
     </w:lvl>
   </w:abstractNum>
   <w:abstractNum w:abstractNumId="10" w15:restartNumberingAfterBreak="0">
+    <w:nsid w:val="0AE23353"/>
+    <w:multiLevelType w:val="hybridMultilevel"/>
+    <w:tmpl w:val="56848ACE"/>
+    <w:lvl w:ilvl="0" w:tplc="08090001">
+      <w:start w:val="1"/>
+      <w:numFmt w:val="bullet"/>
+      <w:lvlText w:val=""/>
+      <w:lvlJc w:val="left"/>
+      <w:pPr>
+        <w:ind w:left="720" w:hanging="360"/>
+      </w:pPr>
+      <w:rPr>
+        <w:rFonts w:ascii="Symbol" w:hAnsi="Symbol" w:hint="default"/>
+      </w:rPr>
+    </w:lvl>
+    <w:lvl w:ilvl="1" w:tplc="08090003" w:tentative="1">
+      <w:start w:val="1"/>
+      <w:numFmt w:val="bullet"/>
+      <w:lvlText w:val="o"/>
+      <w:lvlJc w:val="left"/>
+      <w:pPr>
+        <w:ind w:left="1440" w:hanging="360"/>
+      </w:pPr>
+      <w:rPr>
+        <w:rFonts w:ascii="Courier New" w:hAnsi="Courier New" w:cs="Courier New" w:hint="default"/>
+      </w:rPr>
+    </w:lvl>
+    <w:lvl w:ilvl="2" w:tplc="08090005" w:tentative="1">
+      <w:start w:val="1"/>
+      <w:numFmt w:val="bullet"/>
+      <w:lvlText w:val=""/>
+      <w:lvlJc w:val="left"/>
+      <w:pPr>
+        <w:ind w:left="2160" w:hanging="360"/>
+      </w:pPr>
+      <w:rPr>
+        <w:rFonts w:ascii="Wingdings" w:hAnsi="Wingdings" w:hint="default"/>
+      </w:rPr>
+    </w:lvl>
+    <w:lvl w:ilvl="3" w:tplc="08090001" w:tentative="1">
+      <w:start w:val="1"/>
+      <w:numFmt w:val="bullet"/>
+      <w:lvlText w:val=""/>
+      <w:lvlJc w:val="left"/>
+      <w:pPr>
+        <w:ind w:left="2880" w:hanging="360"/>
+      </w:pPr>
+      <w:rPr>
+        <w:rFonts w:ascii="Symbol" w:hAnsi="Symbol" w:hint="default"/>
+      </w:rPr>
+    </w:lvl>
+    <w:lvl w:ilvl="4" w:tplc="08090003" w:tentative="1">
+      <w:start w:val="1"/>
+      <w:numFmt w:val="bullet"/>
+      <w:lvlText w:val="o"/>
+      <w:lvlJc w:val="left"/>
+      <w:pPr>
+        <w:ind w:left="3600" w:hanging="360"/>
+      </w:pPr>
+      <w:rPr>
+        <w:rFonts w:ascii="Courier New" w:hAnsi="Courier New" w:cs="Courier New" w:hint="default"/>
+      </w:rPr>
+    </w:lvl>
+    <w:lvl w:ilvl="5" w:tplc="08090005" w:tentative="1">
+      <w:start w:val="1"/>
+      <w:numFmt w:val="bullet"/>
+      <w:lvlText w:val=""/>
+      <w:lvlJc w:val="left"/>
+      <w:pPr>
+        <w:ind w:left="4320" w:hanging="360"/>
+      </w:pPr>
+      <w:rPr>
+        <w:rFonts w:ascii="Wingdings" w:hAnsi="Wingdings" w:hint="default"/>
+      </w:rPr>
+    </w:lvl>
+    <w:lvl w:ilvl="6" w:tplc="08090001" w:tentative="1">
+      <w:start w:val="1"/>
+      <w:numFmt w:val="bullet"/>
+      <w:lvlText w:val=""/>
+      <w:lvlJc w:val="left"/>
+      <w:pPr>
+        <w:ind w:left="5040" w:hanging="360"/>
+      </w:pPr>
+      <w:rPr>
+        <w:rFonts w:ascii="Symbol" w:hAnsi="Symbol" w:hint="default"/>
+      </w:rPr>
+    </w:lvl>
+    <w:lvl w:ilvl="7" w:tplc="08090003" w:tentative="1">
+      <w:start w:val="1"/>
+      <w:numFmt w:val="bullet"/>
+      <w:lvlText w:val="o"/>
+      <w:lvlJc w:val="left"/>
+      <w:pPr>
+        <w:ind w:left="5760" w:hanging="360"/>
+      </w:pPr>
+      <w:rPr>
+        <w:rFonts w:ascii="Courier New" w:hAnsi="Courier New" w:cs="Courier New" w:hint="default"/>
+      </w:rPr>
+    </w:lvl>
+    <w:lvl w:ilvl="8" w:tplc="08090005" w:tentative="1">
+      <w:start w:val="1"/>
+      <w:numFmt w:val="bullet"/>
+      <w:lvlText w:val=""/>
+      <w:lvlJc w:val="left"/>
+      <w:pPr>
+        <w:ind w:left="6480" w:hanging="360"/>
+      </w:pPr>
+      <w:rPr>
+        <w:rFonts w:ascii="Wingdings" w:hAnsi="Wingdings" w:hint="default"/>
+      </w:rPr>
+    </w:lvl>
+  </w:abstractNum>
+  <w:abstractNum w:abstractNumId="11" w15:restartNumberingAfterBreak="0">
     <w:nsid w:val="19631B04"/>
     <w:multiLevelType w:val="hybridMultilevel"/>
     <w:tmpl w:val="3B324A8E"/>
@@ -1240,6 +1688,240 @@
       <w:rPr>
         <w:rFonts w:ascii="Wingdings" w:hAnsi="Wingdings" w:hint="default"/>
       </w:rPr>
+    </w:lvl>
+  </w:abstractNum>
+  <w:abstractNum w:abstractNumId="12" w15:restartNumberingAfterBreak="0">
+    <w:nsid w:val="65CC1F00"/>
+    <w:multiLevelType w:val="multilevel"/>
+    <w:tmpl w:val="140C905A"/>
+    <w:lvl w:ilvl="0">
+      <w:start w:val="1"/>
+      <w:numFmt w:val="decimal"/>
+      <w:lvlText w:val="%1."/>
+      <w:lvlJc w:val="left"/>
+      <w:pPr>
+        <w:tabs>
+          <w:tab w:val="num" w:pos="720"/>
+        </w:tabs>
+        <w:ind w:left="720" w:hanging="360"/>
+      </w:pPr>
+    </w:lvl>
+    <w:lvl w:ilvl="1">
+      <w:start w:val="1"/>
+      <w:numFmt w:val="bullet"/>
+      <w:lvlText w:val="o"/>
+      <w:lvlJc w:val="left"/>
+      <w:pPr>
+        <w:tabs>
+          <w:tab w:val="num" w:pos="1440"/>
+        </w:tabs>
+        <w:ind w:left="1440" w:hanging="360"/>
+      </w:pPr>
+      <w:rPr>
+        <w:rFonts w:ascii="Courier New" w:hAnsi="Courier New" w:hint="default"/>
+        <w:sz w:val="20"/>
+      </w:rPr>
+    </w:lvl>
+    <w:lvl w:ilvl="2" w:tentative="1">
+      <w:start w:val="1"/>
+      <w:numFmt w:val="decimal"/>
+      <w:lvlText w:val="%3."/>
+      <w:lvlJc w:val="left"/>
+      <w:pPr>
+        <w:tabs>
+          <w:tab w:val="num" w:pos="2160"/>
+        </w:tabs>
+        <w:ind w:left="2160" w:hanging="360"/>
+      </w:pPr>
+    </w:lvl>
+    <w:lvl w:ilvl="3" w:tentative="1">
+      <w:start w:val="1"/>
+      <w:numFmt w:val="decimal"/>
+      <w:lvlText w:val="%4."/>
+      <w:lvlJc w:val="left"/>
+      <w:pPr>
+        <w:tabs>
+          <w:tab w:val="num" w:pos="2880"/>
+        </w:tabs>
+        <w:ind w:left="2880" w:hanging="360"/>
+      </w:pPr>
+    </w:lvl>
+    <w:lvl w:ilvl="4" w:tentative="1">
+      <w:start w:val="1"/>
+      <w:numFmt w:val="decimal"/>
+      <w:lvlText w:val="%5."/>
+      <w:lvlJc w:val="left"/>
+      <w:pPr>
+        <w:tabs>
+          <w:tab w:val="num" w:pos="3600"/>
+        </w:tabs>
+        <w:ind w:left="3600" w:hanging="360"/>
+      </w:pPr>
+    </w:lvl>
+    <w:lvl w:ilvl="5" w:tentative="1">
+      <w:start w:val="1"/>
+      <w:numFmt w:val="decimal"/>
+      <w:lvlText w:val="%6."/>
+      <w:lvlJc w:val="left"/>
+      <w:pPr>
+        <w:tabs>
+          <w:tab w:val="num" w:pos="4320"/>
+        </w:tabs>
+        <w:ind w:left="4320" w:hanging="360"/>
+      </w:pPr>
+    </w:lvl>
+    <w:lvl w:ilvl="6" w:tentative="1">
+      <w:start w:val="1"/>
+      <w:numFmt w:val="decimal"/>
+      <w:lvlText w:val="%7."/>
+      <w:lvlJc w:val="left"/>
+      <w:pPr>
+        <w:tabs>
+          <w:tab w:val="num" w:pos="5040"/>
+        </w:tabs>
+        <w:ind w:left="5040" w:hanging="360"/>
+      </w:pPr>
+    </w:lvl>
+    <w:lvl w:ilvl="7" w:tentative="1">
+      <w:start w:val="1"/>
+      <w:numFmt w:val="decimal"/>
+      <w:lvlText w:val="%8."/>
+      <w:lvlJc w:val="left"/>
+      <w:pPr>
+        <w:tabs>
+          <w:tab w:val="num" w:pos="5760"/>
+        </w:tabs>
+        <w:ind w:left="5760" w:hanging="360"/>
+      </w:pPr>
+    </w:lvl>
+    <w:lvl w:ilvl="8" w:tentative="1">
+      <w:start w:val="1"/>
+      <w:numFmt w:val="decimal"/>
+      <w:lvlText w:val="%9."/>
+      <w:lvlJc w:val="left"/>
+      <w:pPr>
+        <w:tabs>
+          <w:tab w:val="num" w:pos="6480"/>
+        </w:tabs>
+        <w:ind w:left="6480" w:hanging="360"/>
+      </w:pPr>
+    </w:lvl>
+  </w:abstractNum>
+  <w:abstractNum w:abstractNumId="13" w15:restartNumberingAfterBreak="0">
+    <w:nsid w:val="76415CE8"/>
+    <w:multiLevelType w:val="multilevel"/>
+    <w:tmpl w:val="EFBE1134"/>
+    <w:lvl w:ilvl="0">
+      <w:start w:val="1"/>
+      <w:numFmt w:val="decimal"/>
+      <w:lvlText w:val="%1."/>
+      <w:lvlJc w:val="left"/>
+      <w:pPr>
+        <w:tabs>
+          <w:tab w:val="num" w:pos="720"/>
+        </w:tabs>
+        <w:ind w:left="720" w:hanging="360"/>
+      </w:pPr>
+    </w:lvl>
+    <w:lvl w:ilvl="1">
+      <w:start w:val="1"/>
+      <w:numFmt w:val="bullet"/>
+      <w:lvlText w:val="o"/>
+      <w:lvlJc w:val="left"/>
+      <w:pPr>
+        <w:tabs>
+          <w:tab w:val="num" w:pos="1440"/>
+        </w:tabs>
+        <w:ind w:left="1440" w:hanging="360"/>
+      </w:pPr>
+      <w:rPr>
+        <w:rFonts w:ascii="Courier New" w:hAnsi="Courier New" w:hint="default"/>
+        <w:sz w:val="20"/>
+      </w:rPr>
+    </w:lvl>
+    <w:lvl w:ilvl="2" w:tentative="1">
+      <w:start w:val="1"/>
+      <w:numFmt w:val="decimal"/>
+      <w:lvlText w:val="%3."/>
+      <w:lvlJc w:val="left"/>
+      <w:pPr>
+        <w:tabs>
+          <w:tab w:val="num" w:pos="2160"/>
+        </w:tabs>
+        <w:ind w:left="2160" w:hanging="360"/>
+      </w:pPr>
+    </w:lvl>
+    <w:lvl w:ilvl="3" w:tentative="1">
+      <w:start w:val="1"/>
+      <w:numFmt w:val="decimal"/>
+      <w:lvlText w:val="%4."/>
+      <w:lvlJc w:val="left"/>
+      <w:pPr>
+        <w:tabs>
+          <w:tab w:val="num" w:pos="2880"/>
+        </w:tabs>
+        <w:ind w:left="2880" w:hanging="360"/>
+      </w:pPr>
+    </w:lvl>
+    <w:lvl w:ilvl="4" w:tentative="1">
+      <w:start w:val="1"/>
+      <w:numFmt w:val="decimal"/>
+      <w:lvlText w:val="%5."/>
+      <w:lvlJc w:val="left"/>
+      <w:pPr>
+        <w:tabs>
+          <w:tab w:val="num" w:pos="3600"/>
+        </w:tabs>
+        <w:ind w:left="3600" w:hanging="360"/>
+      </w:pPr>
+    </w:lvl>
+    <w:lvl w:ilvl="5" w:tentative="1">
+      <w:start w:val="1"/>
+      <w:numFmt w:val="decimal"/>
+      <w:lvlText w:val="%6."/>
+      <w:lvlJc w:val="left"/>
+      <w:pPr>
+        <w:tabs>
+          <w:tab w:val="num" w:pos="4320"/>
+        </w:tabs>
+        <w:ind w:left="4320" w:hanging="360"/>
+      </w:pPr>
+    </w:lvl>
+    <w:lvl w:ilvl="6" w:tentative="1">
+      <w:start w:val="1"/>
+      <w:numFmt w:val="decimal"/>
+      <w:lvlText w:val="%7."/>
+      <w:lvlJc w:val="left"/>
+      <w:pPr>
+        <w:tabs>
+          <w:tab w:val="num" w:pos="5040"/>
+        </w:tabs>
+        <w:ind w:left="5040" w:hanging="360"/>
+      </w:pPr>
+    </w:lvl>
+    <w:lvl w:ilvl="7" w:tentative="1">
+      <w:start w:val="1"/>
+      <w:numFmt w:val="decimal"/>
+      <w:lvlText w:val="%8."/>
+      <w:lvlJc w:val="left"/>
+      <w:pPr>
+        <w:tabs>
+          <w:tab w:val="num" w:pos="5760"/>
+        </w:tabs>
+        <w:ind w:left="5760" w:hanging="360"/>
+      </w:pPr>
+    </w:lvl>
+    <w:lvl w:ilvl="8" w:tentative="1">
+      <w:start w:val="1"/>
+      <w:numFmt w:val="decimal"/>
+      <w:lvlText w:val="%9."/>
+      <w:lvlJc w:val="left"/>
+      <w:pPr>
+        <w:tabs>
+          <w:tab w:val="num" w:pos="6480"/>
+        </w:tabs>
+        <w:ind w:left="6480" w:hanging="360"/>
+      </w:pPr>
     </w:lvl>
   </w:abstractNum>
   <w:num w:numId="1" w16cid:durableId="172961643">
@@ -1273,6 +1955,15 @@
     <w:abstractNumId w:val="9"/>
   </w:num>
   <w:num w:numId="11" w16cid:durableId="377583784">
+    <w:abstractNumId w:val="11"/>
+  </w:num>
+  <w:num w:numId="12" w16cid:durableId="455490830">
+    <w:abstractNumId w:val="12"/>
+  </w:num>
+  <w:num w:numId="13" w16cid:durableId="929971747">
+    <w:abstractNumId w:val="13"/>
+  </w:num>
+  <w:num w:numId="14" w16cid:durableId="1720932397">
     <w:abstractNumId w:val="10"/>
   </w:num>
 </w:numbering>
@@ -1881,7 +2572,6 @@
   <w:style w:type="character" w:default="1" w:styleId="DefaultParagraphFont">
     <w:name w:val="Default Paragraph Font"/>
     <w:uiPriority w:val="1"/>
-    <w:semiHidden/>
     <w:unhideWhenUsed/>
   </w:style>
   <w:style w:type="table" w:default="1" w:styleId="TableNormal">
@@ -12657,6 +13347,16 @@
         <w:shd w:val="clear" w:color="auto" w:fill="FBCAA2" w:themeFill="accent6" w:themeFillTint="7F"/>
       </w:tcPr>
     </w:tblStylePr>
+  </w:style>
+  <w:style w:type="character" w:styleId="PlaceholderText">
+    <w:name w:val="Placeholder Text"/>
+    <w:basedOn w:val="DefaultParagraphFont"/>
+    <w:uiPriority w:val="99"/>
+    <w:semiHidden/>
+    <w:rsid w:val="00B8364A"/>
+    <w:rPr>
+      <w:color w:val="666666"/>
+    </w:rPr>
   </w:style>
 </w:styles>
 </file>

</xml_diff>